<commit_message>
adding analuisa and the CoExp docker
</commit_message>
<xml_diff>
--- a/wwwroot/team_cv/Ryten-Lab-Template.docx
+++ b/wwwroot/team_cv/Ryten-Lab-Template.docx
@@ -1,6 +1,6 @@
 
 <file path=word/document.xml><?xml version="1.0" encoding="utf-8"?>
-<w:document xmlns:wpc="http://schemas.microsoft.com/office/word/2010/wordprocessingCanvas" xmlns:cx="http://schemas.microsoft.com/office/drawing/2014/chartex" xmlns:cx1="http://schemas.microsoft.com/office/drawing/2015/9/8/chartex" xmlns:mc="http://schemas.openxmlformats.org/markup-compatibility/2006" xmlns:o="urn:schemas-microsoft-com:office:office" xmlns:r="http://schemas.openxmlformats.org/officeDocument/2006/relationships" xmlns:m="http://schemas.openxmlformats.org/officeDocument/2006/math" xmlns:v="urn:schemas-microsoft-com:vml" xmlns:wp14="http://schemas.microsoft.com/office/word/2010/wordprocessingDrawing" xmlns:wp="http://schemas.openxmlformats.org/drawingml/2006/wordprocessingDrawing" xmlns:w10="urn:schemas-microsoft-com:office:word" xmlns:w="http://schemas.openxmlformats.org/wordprocessingml/2006/main" xmlns:w14="http://schemas.microsoft.com/office/word/2010/wordml" xmlns:w15="http://schemas.microsoft.com/office/word/2012/wordml" xmlns:w16se="http://schemas.microsoft.com/office/word/2015/wordml/symex" xmlns:wpg="http://schemas.microsoft.com/office/word/2010/wordprocessingGroup" xmlns:wpi="http://schemas.microsoft.com/office/word/2010/wordprocessingInk" xmlns:wne="http://schemas.microsoft.com/office/word/2006/wordml" xmlns:wps="http://schemas.microsoft.com/office/word/2010/wordprocessingShape" mc:Ignorable="w14 w15 w16se wp14">
+<w:document xmlns:wpc="http://schemas.microsoft.com/office/word/2010/wordprocessingCanvas" xmlns:cx="http://schemas.microsoft.com/office/drawing/2014/chartex" xmlns:cx1="http://schemas.microsoft.com/office/drawing/2015/9/8/chartex" xmlns:cx2="http://schemas.microsoft.com/office/drawing/2015/10/21/chartex" xmlns:cx3="http://schemas.microsoft.com/office/drawing/2016/5/9/chartex" xmlns:cx4="http://schemas.microsoft.com/office/drawing/2016/5/10/chartex" xmlns:cx5="http://schemas.microsoft.com/office/drawing/2016/5/11/chartex" xmlns:cx6="http://schemas.microsoft.com/office/drawing/2016/5/12/chartex" xmlns:cx7="http://schemas.microsoft.com/office/drawing/2016/5/13/chartex" xmlns:cx8="http://schemas.microsoft.com/office/drawing/2016/5/14/chartex" xmlns:mc="http://schemas.openxmlformats.org/markup-compatibility/2006" xmlns:aink="http://schemas.microsoft.com/office/drawing/2016/ink" xmlns:am3d="http://schemas.microsoft.com/office/drawing/2017/model3d" xmlns:o="urn:schemas-microsoft-com:office:office" xmlns:r="http://schemas.openxmlformats.org/officeDocument/2006/relationships" xmlns:m="http://schemas.openxmlformats.org/officeDocument/2006/math" xmlns:v="urn:schemas-microsoft-com:vml" xmlns:wp14="http://schemas.microsoft.com/office/word/2010/wordprocessingDrawing" xmlns:wp="http://schemas.openxmlformats.org/drawingml/2006/wordprocessingDrawing" xmlns:w10="urn:schemas-microsoft-com:office:word" xmlns:w="http://schemas.openxmlformats.org/wordprocessingml/2006/main" xmlns:w14="http://schemas.microsoft.com/office/word/2010/wordml" xmlns:w15="http://schemas.microsoft.com/office/word/2012/wordml" xmlns:w16cid="http://schemas.microsoft.com/office/word/2016/wordml/cid" xmlns:w16se="http://schemas.microsoft.com/office/word/2015/wordml/symex" xmlns:wpg="http://schemas.microsoft.com/office/word/2010/wordprocessingGroup" xmlns:wpi="http://schemas.microsoft.com/office/word/2010/wordprocessingInk" xmlns:wne="http://schemas.microsoft.com/office/word/2006/wordml" xmlns:wps="http://schemas.microsoft.com/office/word/2010/wordprocessingShape" mc:Ignorable="w14 w15 w16se w16cid wp14">
   <w:body>
     <w:p>
       <w:pPr>
@@ -11,8 +11,6 @@
           <w:lang w:val="nb-NO"/>
         </w:rPr>
       </w:pPr>
-      <w:bookmarkStart w:id="0" w:name="_GoBack"/>
-      <w:bookmarkEnd w:id="0"/>
       <w:r>
         <w:rPr>
           <w:b/>
@@ -58,9 +56,9 @@
         <w:tblLook w:val="0000" w:firstRow="0" w:lastRow="0" w:firstColumn="0" w:lastColumn="0" w:noHBand="0" w:noVBand="0"/>
       </w:tblPr>
       <w:tblGrid>
-        <w:gridCol w:w="3212"/>
-        <w:gridCol w:w="3213"/>
-        <w:gridCol w:w="3213"/>
+        <w:gridCol w:w="1885"/>
+        <w:gridCol w:w="2195"/>
+        <w:gridCol w:w="5558"/>
       </w:tblGrid>
       <w:tr>
         <w:tc>
@@ -263,13 +261,8 @@
             <w:pPr>
               <w:pStyle w:val="TableContents"/>
             </w:pPr>
-            <w:proofErr w:type="spellStart"/>
-            <w:r>
-              <w:t>García</w:t>
-            </w:r>
-            <w:proofErr w:type="spellEnd"/>
-            <w:r>
-              <w:t xml:space="preserve"> Ruiz</w:t>
+            <w:r>
+              <w:t>García Ruiz</w:t>
             </w:r>
           </w:p>
         </w:tc>
@@ -314,13 +307,14 @@
             <w:pPr>
               <w:pStyle w:val="TableContents"/>
             </w:pPr>
-            <w:proofErr w:type="spellStart"/>
-            <w:r>
-              <w:t>Firstname</w:t>
-            </w:r>
-            <w:proofErr w:type="spellEnd"/>
-            <w:r>
-              <w:t>:</w:t>
+            <w:r>
+              <w:t>First</w:t>
+            </w:r>
+            <w:r>
+              <w:t xml:space="preserve"> </w:t>
+            </w:r>
+            <w:r>
+              <w:t>name:</w:t>
             </w:r>
           </w:p>
         </w:tc>
@@ -345,6 +339,154 @@
             <w:r>
               <w:t>Sonia</w:t>
             </w:r>
+          </w:p>
+        </w:tc>
+      </w:tr>
+      <w:tr>
+        <w:tc>
+          <w:tcPr>
+            <w:tcW w:w="3212" w:type="dxa"/>
+            <w:tcBorders>
+              <w:top w:val="single" w:sz="2" w:space="0" w:color="000001"/>
+              <w:left w:val="single" w:sz="2" w:space="0" w:color="000001"/>
+              <w:bottom w:val="single" w:sz="2" w:space="0" w:color="000001"/>
+            </w:tcBorders>
+            <w:shd w:val="clear" w:color="auto" w:fill="auto"/>
+            <w:tcMar>
+              <w:left w:w="51" w:type="dxa"/>
+            </w:tcMar>
+          </w:tcPr>
+          <w:p>
+            <w:pPr>
+              <w:pStyle w:val="TableContents"/>
+            </w:pPr>
+            <w:r>
+              <w:t>IV</w:t>
+            </w:r>
+          </w:p>
+        </w:tc>
+        <w:tc>
+          <w:tcPr>
+            <w:tcW w:w="3213" w:type="dxa"/>
+            <w:tcBorders>
+              <w:top w:val="single" w:sz="2" w:space="0" w:color="000001"/>
+              <w:left w:val="single" w:sz="2" w:space="0" w:color="000001"/>
+              <w:bottom w:val="single" w:sz="2" w:space="0" w:color="000001"/>
+            </w:tcBorders>
+            <w:shd w:val="clear" w:color="auto" w:fill="auto"/>
+            <w:tcMar>
+              <w:left w:w="51" w:type="dxa"/>
+            </w:tcMar>
+          </w:tcPr>
+          <w:p>
+            <w:pPr>
+              <w:pStyle w:val="TableContents"/>
+            </w:pPr>
+            <w:r>
+              <w:t>GitHub account:</w:t>
+            </w:r>
+          </w:p>
+        </w:tc>
+        <w:tc>
+          <w:tcPr>
+            <w:tcW w:w="3213" w:type="dxa"/>
+            <w:tcBorders>
+              <w:top w:val="single" w:sz="2" w:space="0" w:color="000001"/>
+              <w:left w:val="single" w:sz="2" w:space="0" w:color="000001"/>
+              <w:bottom w:val="single" w:sz="2" w:space="0" w:color="000001"/>
+              <w:right w:val="single" w:sz="2" w:space="0" w:color="000001"/>
+            </w:tcBorders>
+            <w:shd w:val="clear" w:color="auto" w:fill="auto"/>
+            <w:tcMar>
+              <w:left w:w="51" w:type="dxa"/>
+            </w:tcMar>
+          </w:tcPr>
+          <w:p>
+            <w:pPr>
+              <w:pStyle w:val="TableContents"/>
+            </w:pPr>
+            <w:hyperlink r:id="rId5" w:history="1">
+              <w:r>
+                <w:rPr>
+                  <w:rStyle w:val="Hyperlink"/>
+                </w:rPr>
+                <w:t>https://github.com/SoniaRuiz</w:t>
+              </w:r>
+            </w:hyperlink>
+          </w:p>
+        </w:tc>
+      </w:tr>
+      <w:tr>
+        <w:tc>
+          <w:tcPr>
+            <w:tcW w:w="3212" w:type="dxa"/>
+            <w:tcBorders>
+              <w:top w:val="single" w:sz="2" w:space="0" w:color="000001"/>
+              <w:left w:val="single" w:sz="2" w:space="0" w:color="000001"/>
+              <w:bottom w:val="single" w:sz="2" w:space="0" w:color="000001"/>
+            </w:tcBorders>
+            <w:shd w:val="clear" w:color="auto" w:fill="auto"/>
+            <w:tcMar>
+              <w:left w:w="51" w:type="dxa"/>
+            </w:tcMar>
+          </w:tcPr>
+          <w:p>
+            <w:pPr>
+              <w:pStyle w:val="TableContents"/>
+            </w:pPr>
+            <w:r>
+              <w:t>V</w:t>
+            </w:r>
+          </w:p>
+        </w:tc>
+        <w:tc>
+          <w:tcPr>
+            <w:tcW w:w="3213" w:type="dxa"/>
+            <w:tcBorders>
+              <w:top w:val="single" w:sz="2" w:space="0" w:color="000001"/>
+              <w:left w:val="single" w:sz="2" w:space="0" w:color="000001"/>
+              <w:bottom w:val="single" w:sz="2" w:space="0" w:color="000001"/>
+            </w:tcBorders>
+            <w:shd w:val="clear" w:color="auto" w:fill="auto"/>
+            <w:tcMar>
+              <w:left w:w="51" w:type="dxa"/>
+            </w:tcMar>
+          </w:tcPr>
+          <w:p>
+            <w:pPr>
+              <w:pStyle w:val="TableContents"/>
+            </w:pPr>
+            <w:r>
+              <w:t>Research profile:</w:t>
+            </w:r>
+          </w:p>
+        </w:tc>
+        <w:tc>
+          <w:tcPr>
+            <w:tcW w:w="3213" w:type="dxa"/>
+            <w:tcBorders>
+              <w:top w:val="single" w:sz="2" w:space="0" w:color="000001"/>
+              <w:left w:val="single" w:sz="2" w:space="0" w:color="000001"/>
+              <w:bottom w:val="single" w:sz="2" w:space="0" w:color="000001"/>
+              <w:right w:val="single" w:sz="2" w:space="0" w:color="000001"/>
+            </w:tcBorders>
+            <w:shd w:val="clear" w:color="auto" w:fill="auto"/>
+            <w:tcMar>
+              <w:left w:w="51" w:type="dxa"/>
+            </w:tcMar>
+          </w:tcPr>
+          <w:p>
+            <w:pPr>
+              <w:pStyle w:val="TableContents"/>
+            </w:pPr>
+            <w:hyperlink r:id="rId6" w:history="1">
+              <w:r>
+                <w:rPr>
+                  <w:rStyle w:val="Hyperlink"/>
+                </w:rPr>
+                <w:t>https://www.researchgate.net/profile/Sonia_Garcia_Ruiz</w:t>
+              </w:r>
+            </w:hyperlink>
           </w:p>
         </w:tc>
       </w:tr>
@@ -379,14 +521,14 @@
         <w:tblLook w:val="0000" w:firstRow="0" w:lastRow="0" w:firstColumn="0" w:lastColumn="0" w:noHBand="0" w:noVBand="0"/>
       </w:tblPr>
       <w:tblGrid>
-        <w:gridCol w:w="3212"/>
-        <w:gridCol w:w="3213"/>
-        <w:gridCol w:w="3213"/>
+        <w:gridCol w:w="1929"/>
+        <w:gridCol w:w="2126"/>
+        <w:gridCol w:w="5583"/>
       </w:tblGrid>
       <w:tr>
         <w:tc>
           <w:tcPr>
-            <w:tcW w:w="3212" w:type="dxa"/>
+            <w:tcW w:w="1929" w:type="dxa"/>
             <w:tcBorders>
               <w:top w:val="single" w:sz="2" w:space="0" w:color="000001"/>
               <w:left w:val="single" w:sz="2" w:space="0" w:color="000001"/>
@@ -408,7 +550,7 @@
         </w:tc>
         <w:tc>
           <w:tcPr>
-            <w:tcW w:w="3213" w:type="dxa"/>
+            <w:tcW w:w="2126" w:type="dxa"/>
             <w:tcBorders>
               <w:top w:val="single" w:sz="2" w:space="0" w:color="000001"/>
               <w:left w:val="single" w:sz="2" w:space="0" w:color="000001"/>
@@ -430,7 +572,7 @@
         </w:tc>
         <w:tc>
           <w:tcPr>
-            <w:tcW w:w="3213" w:type="dxa"/>
+            <w:tcW w:w="5583" w:type="dxa"/>
             <w:tcBorders>
               <w:top w:val="single" w:sz="2" w:space="0" w:color="000001"/>
               <w:left w:val="single" w:sz="2" w:space="0" w:color="000001"/>
@@ -446,7 +588,7 @@
             <w:pPr>
               <w:pStyle w:val="TableContents"/>
             </w:pPr>
-            <w:hyperlink r:id="rId5" w:history="1">
+            <w:hyperlink r:id="rId7" w:history="1">
               <w:r>
                 <w:rPr>
                   <w:rStyle w:val="Hyperlink"/>
@@ -509,7 +651,6 @@
           </w:tcPr>
           <w:p>
             <w:pPr>
-              <w:pStyle w:val="TableContents"/>
               <w:rPr>
                 <w:rFonts w:ascii="Times New Roman" w:hAnsi="Times New Roman" w:cs="Times New Roman"/>
                 <w:color w:val="333333"/>
@@ -517,40 +658,12 @@
               </w:rPr>
             </w:pPr>
             <w:r>
-              <w:rPr>
-                <w:rFonts w:ascii="Times New Roman" w:hAnsi="Times New Roman" w:cs="Times New Roman"/>
-                <w:color w:val="333333"/>
-                <w:shd w:val="clear" w:color="auto" w:fill="FFFFFF"/>
-              </w:rPr>
-              <w:t>Web Development; Artificial Intelligence; Machine Learning, Software Development</w:t>
-            </w:r>
-            <w:proofErr w:type="gramStart"/>
-            <w:r>
-              <w:rPr>
-                <w:rFonts w:ascii="Times New Roman" w:hAnsi="Times New Roman" w:cs="Times New Roman"/>
-                <w:color w:val="333333"/>
-                <w:shd w:val="clear" w:color="auto" w:fill="FFFFFF"/>
-              </w:rPr>
-              <w:t xml:space="preserve">;  </w:t>
-            </w:r>
-            <w:proofErr w:type="spellStart"/>
-            <w:r>
-              <w:rPr>
-                <w:rFonts w:ascii="Times New Roman" w:hAnsi="Times New Roman" w:cs="Times New Roman"/>
-                <w:color w:val="333333"/>
-                <w:shd w:val="clear" w:color="auto" w:fill="FFFFFF"/>
-              </w:rPr>
-              <w:t>Transcriptomics</w:t>
-            </w:r>
-            <w:proofErr w:type="spellEnd"/>
-            <w:proofErr w:type="gramEnd"/>
-            <w:r>
-              <w:rPr>
-                <w:rFonts w:ascii="Times New Roman" w:hAnsi="Times New Roman" w:cs="Times New Roman"/>
-                <w:color w:val="333333"/>
-                <w:shd w:val="clear" w:color="auto" w:fill="FFFFFF"/>
-              </w:rPr>
-              <w:t>.</w:t>
+              <w:t xml:space="preserve">RNA Splicing, </w:t>
+            </w:r>
+            <w:bookmarkStart w:id="0" w:name="_GoBack"/>
+            <w:bookmarkEnd w:id="0"/>
+            <w:r>
+              <w:t>Web Development; Artificial Intelligence; Machine Learning, Software Development; Transcriptomics.</w:t>
             </w:r>
           </w:p>
         </w:tc>
@@ -606,11 +719,14 @@
             </w:tcMar>
           </w:tcPr>
           <w:p>
-            <w:pPr>
-              <w:pStyle w:val="TableContents"/>
-            </w:pPr>
-            <w:r>
-              <w:t xml:space="preserve">Sonia is a software developer at </w:t>
+            <w:r>
+              <w:t xml:space="preserve">Sonia is a </w:t>
+            </w:r>
+            <w:r>
+              <w:t xml:space="preserve">PhD student and </w:t>
+            </w:r>
+            <w:r>
+              <w:t xml:space="preserve">software developer at </w:t>
             </w:r>
             <w:r>
               <w:t xml:space="preserve">UCL. </w:t>
@@ -646,7 +762,13 @@
               <w:t xml:space="preserve">accumulated 2 years of </w:t>
             </w:r>
             <w:r>
-              <w:t xml:space="preserve">experience as a web developer, working with clients such as Microsoft and Deloitte. </w:t>
+              <w:t xml:space="preserve">experience as a </w:t>
+            </w:r>
+            <w:r>
+              <w:t xml:space="preserve">software and </w:t>
+            </w:r>
+            <w:r>
+              <w:t xml:space="preserve">web developer, working with clients such as Microsoft and Deloitte. </w:t>
             </w:r>
             <w:r>
               <w:t>Nevertheless, in 2017 she decided to return to university and</w:t>
@@ -655,7 +777,13 @@
               <w:t xml:space="preserve"> </w:t>
             </w:r>
             <w:r>
-              <w:t xml:space="preserve">completed her Master’s degree in </w:t>
+              <w:t xml:space="preserve">completed her </w:t>
+            </w:r>
+            <w:r>
+              <w:t>master’s</w:t>
+            </w:r>
+            <w:r>
+              <w:t xml:space="preserve"> degree in </w:t>
             </w:r>
             <w:r>
               <w:t>Artificial Intelligence</w:t>
@@ -670,7 +798,13 @@
               <w:t>University of Murcia in 2018</w:t>
             </w:r>
             <w:r>
-              <w:t xml:space="preserve">. In the Ryten lab, Sonia uses her knowledge of web development to help build </w:t>
+              <w:t>. In the Ryten lab,</w:t>
+            </w:r>
+            <w:r>
+              <w:t xml:space="preserve"> she is focused on finding the mechanisms underlying the alternative splicing in human cells. Additionally, she</w:t>
+            </w:r>
+            <w:r>
+              <w:t xml:space="preserve"> uses her knowledge of web development to help build </w:t>
             </w:r>
             <w:r>
               <w:t xml:space="preserve">analysis and visualisation </w:t>
@@ -682,135 +816,7 @@
               <w:t>for easier data interpretation.</w:t>
             </w:r>
             <w:r>
-              <w:t xml:space="preserve"> </w:t>
-            </w:r>
-          </w:p>
-        </w:tc>
-      </w:tr>
-    </w:tbl>
-    <w:p/>
-    <w:p>
-      <w:r>
-        <w:t>SECTION F</w:t>
-      </w:r>
-    </w:p>
-    <w:p>
-      <w:r>
-        <w:t xml:space="preserve">List of </w:t>
-      </w:r>
-      <w:r>
-        <w:t xml:space="preserve">IDs of </w:t>
-      </w:r>
-      <w:r>
-        <w:t>publications:</w:t>
-      </w:r>
-    </w:p>
-    <w:tbl>
-      <w:tblPr>
-        <w:tblW w:w="9638" w:type="dxa"/>
-        <w:tblInd w:w="53" w:type="dxa"/>
-        <w:tblBorders>
-          <w:top w:val="single" w:sz="2" w:space="0" w:color="000001"/>
-          <w:left w:val="single" w:sz="2" w:space="0" w:color="000001"/>
-          <w:bottom w:val="single" w:sz="2" w:space="0" w:color="000001"/>
-          <w:right w:val="single" w:sz="2" w:space="0" w:color="000001"/>
-          <w:insideH w:val="single" w:sz="2" w:space="0" w:color="000001"/>
-          <w:insideV w:val="single" w:sz="2" w:space="0" w:color="000001"/>
-        </w:tblBorders>
-        <w:tblCellMar>
-          <w:top w:w="55" w:type="dxa"/>
-          <w:left w:w="51" w:type="dxa"/>
-          <w:bottom w:w="55" w:type="dxa"/>
-          <w:right w:w="55" w:type="dxa"/>
-        </w:tblCellMar>
-        <w:tblLook w:val="0000" w:firstRow="0" w:lastRow="0" w:firstColumn="0" w:lastColumn="0" w:noHBand="0" w:noVBand="0"/>
-      </w:tblPr>
-      <w:tblGrid>
-        <w:gridCol w:w="9744"/>
-      </w:tblGrid>
-      <w:tr>
-        <w:tc>
-          <w:tcPr>
-            <w:tcW w:w="9638" w:type="dxa"/>
-            <w:tcBorders>
-              <w:top w:val="single" w:sz="2" w:space="0" w:color="000001"/>
-              <w:left w:val="single" w:sz="2" w:space="0" w:color="000001"/>
-              <w:bottom w:val="single" w:sz="2" w:space="0" w:color="000001"/>
-              <w:right w:val="single" w:sz="2" w:space="0" w:color="000001"/>
-            </w:tcBorders>
-            <w:shd w:val="clear" w:color="auto" w:fill="auto"/>
-            <w:tcMar>
-              <w:left w:w="51" w:type="dxa"/>
-            </w:tcMar>
-          </w:tcPr>
-          <w:p>
-            <w:pPr>
-              <w:spacing w:after="120"/>
-              <w:jc w:val="both"/>
-              <w:rPr>
-                <w:rFonts w:cs="Calibri"/>
-                <w:i/>
-                <w:noProof/>
-              </w:rPr>
-            </w:pPr>
-            <w:r>
-              <w:rPr>
-                <w:rFonts w:cs="Calibri"/>
-                <w:i/>
-                <w:noProof/>
-              </w:rPr>
-              <w:t>For example, a publication ID in pubmed is the one highlighted in yellow:</w:t>
-            </w:r>
-          </w:p>
-          <w:p>
-            <w:pPr>
-              <w:spacing w:after="120"/>
-              <w:jc w:val="both"/>
-              <w:rPr>
-                <w:rFonts w:cs="Calibri"/>
-                <w:noProof/>
-              </w:rPr>
-            </w:pPr>
-            <w:r>
-              <w:rPr>
-                <w:noProof/>
-                <w:lang w:eastAsia="en-GB" w:bidi="ar-SA"/>
-              </w:rPr>
-              <w:drawing>
-                <wp:inline distT="0" distB="0" distL="0" distR="0" wp14:anchorId="1B577958" wp14:editId="05D6D574">
-                  <wp:extent cx="6120130" cy="2058035"/>
-                  <wp:effectExtent l="0" t="0" r="0" b="0"/>
-                  <wp:docPr id="1" name="Picture 1"/>
-                  <wp:cNvGraphicFramePr>
-                    <a:graphicFrameLocks xmlns:a="http://schemas.openxmlformats.org/drawingml/2006/main" noChangeAspect="1"/>
-                  </wp:cNvGraphicFramePr>
-                  <a:graphic xmlns:a="http://schemas.openxmlformats.org/drawingml/2006/main">
-                    <a:graphicData uri="http://schemas.openxmlformats.org/drawingml/2006/picture">
-                      <pic:pic xmlns:pic="http://schemas.openxmlformats.org/drawingml/2006/picture">
-                        <pic:nvPicPr>
-                          <pic:cNvPr id="1" name=""/>
-                          <pic:cNvPicPr/>
-                        </pic:nvPicPr>
-                        <pic:blipFill>
-                          <a:blip r:embed="rId6"/>
-                          <a:stretch>
-                            <a:fillRect/>
-                          </a:stretch>
-                        </pic:blipFill>
-                        <pic:spPr>
-                          <a:xfrm>
-                            <a:off x="0" y="0"/>
-                            <a:ext cx="6120130" cy="2058035"/>
-                          </a:xfrm>
-                          <a:prstGeom prst="rect">
-                            <a:avLst/>
-                          </a:prstGeom>
-                        </pic:spPr>
-                      </pic:pic>
-                    </a:graphicData>
-                  </a:graphic>
-                </wp:inline>
-              </w:drawing>
+              <w:t xml:space="preserve"> For further details, please visit our Tools section.</w:t>
             </w:r>
           </w:p>
         </w:tc>
@@ -825,7 +831,16 @@
     </w:p>
     <w:p>
       <w:r>
-        <w:t>photograph:</w:t>
+        <w:t>P</w:t>
+      </w:r>
+      <w:r>
+        <w:t>hotograph</w:t>
+      </w:r>
+      <w:r>
+        <w:t xml:space="preserve"> from your childhood</w:t>
+      </w:r>
+      <w:r>
+        <w:t>:</w:t>
       </w:r>
     </w:p>
     <w:p/>
@@ -846,7 +861,7 @@
 </file>
 
 <file path=word/styles.xml><?xml version="1.0" encoding="utf-8"?>
-<w:styles xmlns:mc="http://schemas.openxmlformats.org/markup-compatibility/2006" xmlns:r="http://schemas.openxmlformats.org/officeDocument/2006/relationships" xmlns:w="http://schemas.openxmlformats.org/wordprocessingml/2006/main" xmlns:w14="http://schemas.microsoft.com/office/word/2010/wordml" xmlns:w15="http://schemas.microsoft.com/office/word/2012/wordml" xmlns:w16se="http://schemas.microsoft.com/office/word/2015/wordml/symex" mc:Ignorable="w14 w15 w16se">
+<w:styles xmlns:mc="http://schemas.openxmlformats.org/markup-compatibility/2006" xmlns:r="http://schemas.openxmlformats.org/officeDocument/2006/relationships" xmlns:w="http://schemas.openxmlformats.org/wordprocessingml/2006/main" xmlns:w14="http://schemas.microsoft.com/office/word/2010/wordml" xmlns:w15="http://schemas.microsoft.com/office/word/2012/wordml" xmlns:w16cid="http://schemas.microsoft.com/office/word/2016/wordml/cid" xmlns:w16se="http://schemas.microsoft.com/office/word/2015/wordml/symex" mc:Ignorable="w14 w15 w16se w16cid">
   <w:docDefaults>
     <w:rPrDefault>
       <w:rPr>
@@ -857,7 +872,7 @@
     </w:rPrDefault>
     <w:pPrDefault/>
   </w:docDefaults>
-  <w:latentStyles w:defLockedState="0" w:defUIPriority="99" w:defSemiHidden="0" w:defUnhideWhenUsed="0" w:defQFormat="0" w:count="371">
+  <w:latentStyles w:defLockedState="0" w:defUIPriority="99" w:defSemiHidden="0" w:defUnhideWhenUsed="0" w:defQFormat="0" w:count="377">
     <w:lsdException w:name="Normal" w:uiPriority="0" w:qFormat="1"/>
     <w:lsdException w:name="heading 1" w:uiPriority="9" w:qFormat="1"/>
     <w:lsdException w:name="heading 2" w:semiHidden="1" w:uiPriority="9" w:unhideWhenUsed="1" w:qFormat="1"/>
@@ -1229,6 +1244,12 @@
     <w:lsdException w:name="List Table 5 Dark Accent 6" w:uiPriority="50"/>
     <w:lsdException w:name="List Table 6 Colorful Accent 6" w:uiPriority="51"/>
     <w:lsdException w:name="List Table 7 Colorful Accent 6" w:uiPriority="52"/>
+    <w:lsdException w:name="Mention" w:semiHidden="1" w:unhideWhenUsed="1"/>
+    <w:lsdException w:name="Smart Hyperlink" w:semiHidden="1" w:unhideWhenUsed="1"/>
+    <w:lsdException w:name="Hashtag" w:semiHidden="1" w:unhideWhenUsed="1"/>
+    <w:lsdException w:name="Unresolved Mention" w:semiHidden="1" w:unhideWhenUsed="1"/>
+    <w:lsdException w:name="Smart Link" w:semiHidden="1" w:unhideWhenUsed="1"/>
+    <w:lsdException w:name="Smart Link Error" w:semiHidden="1" w:unhideWhenUsed="1"/>
   </w:latentStyles>
   <w:style w:type="paragraph" w:default="1" w:styleId="Normal">
     <w:name w:val="Normal"/>
@@ -1637,7 +1658,7 @@
 </file>
 
 <file path=customXml/itemProps1.xml><?xml version="1.0" encoding="utf-8"?>
-<ds:datastoreItem xmlns:ds="http://schemas.openxmlformats.org/officeDocument/2006/customXml" ds:itemID="{765BA122-7B42-407F-9D1F-967B2B8C3203}">
+<ds:datastoreItem xmlns:ds="http://schemas.openxmlformats.org/officeDocument/2006/customXml" ds:itemID="{442E6751-EC6F-49FB-940A-9FEAC0672D8E}">
   <ds:schemaRefs>
     <ds:schemaRef ds:uri="http://schemas.openxmlformats.org/officeDocument/2006/bibliography"/>
   </ds:schemaRefs>

</xml_diff>

<commit_message>
secondary coexp tool added
</commit_message>
<xml_diff>
--- a/wwwroot/team_cv/Ryten-Lab-Template.docx
+++ b/wwwroot/team_cv/Ryten-Lab-Template.docx
@@ -1,6 +1,6 @@
 
 <file path=word/document.xml><?xml version="1.0" encoding="utf-8"?>
-<w:document xmlns:wpc="http://schemas.microsoft.com/office/word/2010/wordprocessingCanvas" xmlns:cx="http://schemas.microsoft.com/office/drawing/2014/chartex" xmlns:cx1="http://schemas.microsoft.com/office/drawing/2015/9/8/chartex" xmlns:cx2="http://schemas.microsoft.com/office/drawing/2015/10/21/chartex" xmlns:cx3="http://schemas.microsoft.com/office/drawing/2016/5/9/chartex" xmlns:cx4="http://schemas.microsoft.com/office/drawing/2016/5/10/chartex" xmlns:cx5="http://schemas.microsoft.com/office/drawing/2016/5/11/chartex" xmlns:cx6="http://schemas.microsoft.com/office/drawing/2016/5/12/chartex" xmlns:cx7="http://schemas.microsoft.com/office/drawing/2016/5/13/chartex" xmlns:cx8="http://schemas.microsoft.com/office/drawing/2016/5/14/chartex" xmlns:mc="http://schemas.openxmlformats.org/markup-compatibility/2006" xmlns:aink="http://schemas.microsoft.com/office/drawing/2016/ink" xmlns:am3d="http://schemas.microsoft.com/office/drawing/2017/model3d" xmlns:o="urn:schemas-microsoft-com:office:office" xmlns:r="http://schemas.openxmlformats.org/officeDocument/2006/relationships" xmlns:m="http://schemas.openxmlformats.org/officeDocument/2006/math" xmlns:v="urn:schemas-microsoft-com:vml" xmlns:wp14="http://schemas.microsoft.com/office/word/2010/wordprocessingDrawing" xmlns:wp="http://schemas.openxmlformats.org/drawingml/2006/wordprocessingDrawing" xmlns:w10="urn:schemas-microsoft-com:office:word" xmlns:w="http://schemas.openxmlformats.org/wordprocessingml/2006/main" xmlns:w14="http://schemas.microsoft.com/office/word/2010/wordml" xmlns:w15="http://schemas.microsoft.com/office/word/2012/wordml" xmlns:w16cid="http://schemas.microsoft.com/office/word/2016/wordml/cid" xmlns:w16se="http://schemas.microsoft.com/office/word/2015/wordml/symex" xmlns:wpg="http://schemas.microsoft.com/office/word/2010/wordprocessingGroup" xmlns:wpi="http://schemas.microsoft.com/office/word/2010/wordprocessingInk" xmlns:wne="http://schemas.microsoft.com/office/word/2006/wordml" xmlns:wps="http://schemas.microsoft.com/office/word/2010/wordprocessingShape" mc:Ignorable="w14 w15 w16se w16cid wp14">
+<w:document xmlns:wpc="http://schemas.microsoft.com/office/word/2010/wordprocessingCanvas" xmlns:cx="http://schemas.microsoft.com/office/drawing/2014/chartex" xmlns:cx1="http://schemas.microsoft.com/office/drawing/2015/9/8/chartex" xmlns:cx2="http://schemas.microsoft.com/office/drawing/2015/10/21/chartex" xmlns:cx3="http://schemas.microsoft.com/office/drawing/2016/5/9/chartex" xmlns:cx4="http://schemas.microsoft.com/office/drawing/2016/5/10/chartex" xmlns:cx5="http://schemas.microsoft.com/office/drawing/2016/5/11/chartex" xmlns:cx6="http://schemas.microsoft.com/office/drawing/2016/5/12/chartex" xmlns:cx7="http://schemas.microsoft.com/office/drawing/2016/5/13/chartex" xmlns:cx8="http://schemas.microsoft.com/office/drawing/2016/5/14/chartex" xmlns:mc="http://schemas.openxmlformats.org/markup-compatibility/2006" xmlns:aink="http://schemas.microsoft.com/office/drawing/2016/ink" xmlns:am3d="http://schemas.microsoft.com/office/drawing/2017/model3d" xmlns:o="urn:schemas-microsoft-com:office:office" xmlns:r="http://schemas.openxmlformats.org/officeDocument/2006/relationships" xmlns:m="http://schemas.openxmlformats.org/officeDocument/2006/math" xmlns:v="urn:schemas-microsoft-com:vml" xmlns:wp14="http://schemas.microsoft.com/office/word/2010/wordprocessingDrawing" xmlns:wp="http://schemas.openxmlformats.org/drawingml/2006/wordprocessingDrawing" xmlns:w10="urn:schemas-microsoft-com:office:word" xmlns:w="http://schemas.openxmlformats.org/wordprocessingml/2006/main" xmlns:w14="http://schemas.microsoft.com/office/word/2010/wordml" xmlns:w15="http://schemas.microsoft.com/office/word/2012/wordml" xmlns:w16cex="http://schemas.microsoft.com/office/word/2018/wordml/cex" xmlns:w16cid="http://schemas.microsoft.com/office/word/2016/wordml/cid" xmlns:w16="http://schemas.microsoft.com/office/word/2018/wordml" xmlns:w16se="http://schemas.microsoft.com/office/word/2015/wordml/symex" xmlns:wpg="http://schemas.microsoft.com/office/word/2010/wordprocessingGroup" xmlns:wpi="http://schemas.microsoft.com/office/word/2010/wordprocessingInk" xmlns:wne="http://schemas.microsoft.com/office/word/2006/wordml" xmlns:wps="http://schemas.microsoft.com/office/word/2010/wordprocessingShape" mc:Ignorable="w14 w15 w16se w16cid w16 w16cex wp14">
   <w:body>
     <w:p>
       <w:pPr>
@@ -39,7 +39,7 @@
     </w:p>
     <w:tbl>
       <w:tblPr>
-        <w:tblW w:w="9638" w:type="dxa"/>
+        <w:tblW w:w="9663" w:type="dxa"/>
         <w:tblInd w:w="53" w:type="dxa"/>
         <w:tblBorders>
           <w:top w:val="single" w:sz="2" w:space="0" w:color="000001"/>
@@ -56,36 +56,16 @@
         <w:tblLook w:val="0000" w:firstRow="0" w:lastRow="0" w:firstColumn="0" w:lastColumn="0" w:noHBand="0" w:noVBand="0"/>
       </w:tblPr>
       <w:tblGrid>
-        <w:gridCol w:w="1885"/>
-        <w:gridCol w:w="2195"/>
-        <w:gridCol w:w="5558"/>
+        <w:gridCol w:w="4274"/>
+        <w:gridCol w:w="5389"/>
       </w:tblGrid>
       <w:tr>
+        <w:trPr>
+          <w:trHeight w:val="275"/>
+        </w:trPr>
         <w:tc>
           <w:tcPr>
-            <w:tcW w:w="3212" w:type="dxa"/>
-            <w:tcBorders>
-              <w:top w:val="single" w:sz="2" w:space="0" w:color="000001"/>
-              <w:left w:val="single" w:sz="2" w:space="0" w:color="000001"/>
-              <w:bottom w:val="single" w:sz="2" w:space="0" w:color="000001"/>
-            </w:tcBorders>
-            <w:shd w:val="clear" w:color="auto" w:fill="auto"/>
-            <w:tcMar>
-              <w:left w:w="51" w:type="dxa"/>
-            </w:tcMar>
-          </w:tcPr>
-          <w:p>
-            <w:pPr>
-              <w:pStyle w:val="TableContents"/>
-            </w:pPr>
-            <w:r>
-              <w:t>I</w:t>
-            </w:r>
-          </w:p>
-        </w:tc>
-        <w:tc>
-          <w:tcPr>
-            <w:tcW w:w="3213" w:type="dxa"/>
+            <w:tcW w:w="4274" w:type="dxa"/>
             <w:tcBorders>
               <w:top w:val="single" w:sz="2" w:space="0" w:color="000001"/>
               <w:left w:val="single" w:sz="2" w:space="0" w:color="000001"/>
@@ -107,7 +87,7 @@
         </w:tc>
         <w:tc>
           <w:tcPr>
-            <w:tcW w:w="3213" w:type="dxa"/>
+            <w:tcW w:w="5389" w:type="dxa"/>
             <w:tcBorders>
               <w:top w:val="single" w:sz="2" w:space="0" w:color="000001"/>
               <w:left w:val="single" w:sz="2" w:space="0" w:color="000001"/>
@@ -123,16 +103,16 @@
             <w:pPr>
               <w:pStyle w:val="TableContents"/>
             </w:pPr>
-            <w:r>
-              <w:t>MSc</w:t>
-            </w:r>
           </w:p>
         </w:tc>
       </w:tr>
       <w:tr>
+        <w:trPr>
+          <w:trHeight w:val="275"/>
+        </w:trPr>
         <w:tc>
           <w:tcPr>
-            <w:tcW w:w="3212" w:type="dxa"/>
+            <w:tcW w:w="4274" w:type="dxa"/>
             <w:tcBorders>
               <w:top w:val="single" w:sz="2" w:space="0" w:color="000001"/>
               <w:left w:val="single" w:sz="2" w:space="0" w:color="000001"/>
@@ -148,35 +128,21 @@
               <w:pStyle w:val="TableContents"/>
             </w:pPr>
             <w:r>
-              <w:t>II</w:t>
+              <w:t xml:space="preserve">Position at the </w:t>
+            </w:r>
+            <w:proofErr w:type="spellStart"/>
+            <w:r>
+              <w:t>RytenLab</w:t>
+            </w:r>
+            <w:proofErr w:type="spellEnd"/>
+            <w:r>
+              <w:t>:</w:t>
             </w:r>
           </w:p>
         </w:tc>
         <w:tc>
           <w:tcPr>
-            <w:tcW w:w="3213" w:type="dxa"/>
-            <w:tcBorders>
-              <w:top w:val="single" w:sz="2" w:space="0" w:color="000001"/>
-              <w:left w:val="single" w:sz="2" w:space="0" w:color="000001"/>
-              <w:bottom w:val="single" w:sz="2" w:space="0" w:color="000001"/>
-            </w:tcBorders>
-            <w:shd w:val="clear" w:color="auto" w:fill="auto"/>
-            <w:tcMar>
-              <w:left w:w="51" w:type="dxa"/>
-            </w:tcMar>
-          </w:tcPr>
-          <w:p>
-            <w:pPr>
-              <w:pStyle w:val="TableContents"/>
-            </w:pPr>
-            <w:r>
-              <w:t>Position:</w:t>
-            </w:r>
-          </w:p>
-        </w:tc>
-        <w:tc>
-          <w:tcPr>
-            <w:tcW w:w="3213" w:type="dxa"/>
+            <w:tcW w:w="5389" w:type="dxa"/>
             <w:tcBorders>
               <w:top w:val="single" w:sz="2" w:space="0" w:color="000001"/>
               <w:left w:val="single" w:sz="2" w:space="0" w:color="000001"/>
@@ -192,38 +158,16 @@
             <w:pPr>
               <w:pStyle w:val="TableContents"/>
             </w:pPr>
-            <w:r>
-              <w:t>Software Developer</w:t>
-            </w:r>
           </w:p>
         </w:tc>
       </w:tr>
       <w:tr>
+        <w:trPr>
+          <w:trHeight w:val="275"/>
+        </w:trPr>
         <w:tc>
           <w:tcPr>
-            <w:tcW w:w="3212" w:type="dxa"/>
-            <w:tcBorders>
-              <w:top w:val="single" w:sz="2" w:space="0" w:color="000001"/>
-              <w:left w:val="single" w:sz="2" w:space="0" w:color="000001"/>
-              <w:bottom w:val="single" w:sz="2" w:space="0" w:color="000001"/>
-            </w:tcBorders>
-            <w:shd w:val="clear" w:color="auto" w:fill="auto"/>
-            <w:tcMar>
-              <w:left w:w="51" w:type="dxa"/>
-            </w:tcMar>
-          </w:tcPr>
-          <w:p>
-            <w:pPr>
-              <w:pStyle w:val="TableContents"/>
-            </w:pPr>
-            <w:r>
-              <w:t>III</w:t>
-            </w:r>
-          </w:p>
-        </w:tc>
-        <w:tc>
-          <w:tcPr>
-            <w:tcW w:w="3213" w:type="dxa"/>
+            <w:tcW w:w="4274" w:type="dxa"/>
             <w:tcBorders>
               <w:top w:val="single" w:sz="2" w:space="0" w:color="000001"/>
               <w:left w:val="single" w:sz="2" w:space="0" w:color="000001"/>
@@ -245,7 +189,7 @@
         </w:tc>
         <w:tc>
           <w:tcPr>
-            <w:tcW w:w="3213" w:type="dxa"/>
+            <w:tcW w:w="5389" w:type="dxa"/>
             <w:tcBorders>
               <w:top w:val="single" w:sz="2" w:space="0" w:color="000001"/>
               <w:left w:val="single" w:sz="2" w:space="0" w:color="000001"/>
@@ -261,16 +205,16 @@
             <w:pPr>
               <w:pStyle w:val="TableContents"/>
             </w:pPr>
-            <w:r>
-              <w:t>García Ruiz</w:t>
-            </w:r>
           </w:p>
         </w:tc>
       </w:tr>
       <w:tr>
+        <w:trPr>
+          <w:trHeight w:val="275"/>
+        </w:trPr>
         <w:tc>
           <w:tcPr>
-            <w:tcW w:w="3212" w:type="dxa"/>
+            <w:tcW w:w="4274" w:type="dxa"/>
             <w:tcBorders>
               <w:top w:val="single" w:sz="2" w:space="0" w:color="000001"/>
               <w:left w:val="single" w:sz="2" w:space="0" w:color="000001"/>
@@ -286,41 +230,13 @@
               <w:pStyle w:val="TableContents"/>
             </w:pPr>
             <w:r>
-              <w:t>III</w:t>
+              <w:t>First name:</w:t>
             </w:r>
           </w:p>
         </w:tc>
         <w:tc>
           <w:tcPr>
-            <w:tcW w:w="3213" w:type="dxa"/>
-            <w:tcBorders>
-              <w:top w:val="single" w:sz="2" w:space="0" w:color="000001"/>
-              <w:left w:val="single" w:sz="2" w:space="0" w:color="000001"/>
-              <w:bottom w:val="single" w:sz="2" w:space="0" w:color="000001"/>
-            </w:tcBorders>
-            <w:shd w:val="clear" w:color="auto" w:fill="auto"/>
-            <w:tcMar>
-              <w:left w:w="51" w:type="dxa"/>
-            </w:tcMar>
-          </w:tcPr>
-          <w:p>
-            <w:pPr>
-              <w:pStyle w:val="TableContents"/>
-            </w:pPr>
-            <w:r>
-              <w:t>First</w:t>
-            </w:r>
-            <w:r>
-              <w:t xml:space="preserve"> </w:t>
-            </w:r>
-            <w:r>
-              <w:t>name:</w:t>
-            </w:r>
-          </w:p>
-        </w:tc>
-        <w:tc>
-          <w:tcPr>
-            <w:tcW w:w="3213" w:type="dxa"/>
+            <w:tcW w:w="5389" w:type="dxa"/>
             <w:tcBorders>
               <w:top w:val="single" w:sz="2" w:space="0" w:color="000001"/>
               <w:left w:val="single" w:sz="2" w:space="0" w:color="000001"/>
@@ -336,157 +252,6 @@
             <w:pPr>
               <w:pStyle w:val="TableContents"/>
             </w:pPr>
-            <w:r>
-              <w:t>Sonia</w:t>
-            </w:r>
-          </w:p>
-        </w:tc>
-      </w:tr>
-      <w:tr>
-        <w:tc>
-          <w:tcPr>
-            <w:tcW w:w="3212" w:type="dxa"/>
-            <w:tcBorders>
-              <w:top w:val="single" w:sz="2" w:space="0" w:color="000001"/>
-              <w:left w:val="single" w:sz="2" w:space="0" w:color="000001"/>
-              <w:bottom w:val="single" w:sz="2" w:space="0" w:color="000001"/>
-            </w:tcBorders>
-            <w:shd w:val="clear" w:color="auto" w:fill="auto"/>
-            <w:tcMar>
-              <w:left w:w="51" w:type="dxa"/>
-            </w:tcMar>
-          </w:tcPr>
-          <w:p>
-            <w:pPr>
-              <w:pStyle w:val="TableContents"/>
-            </w:pPr>
-            <w:r>
-              <w:t>IV</w:t>
-            </w:r>
-          </w:p>
-        </w:tc>
-        <w:tc>
-          <w:tcPr>
-            <w:tcW w:w="3213" w:type="dxa"/>
-            <w:tcBorders>
-              <w:top w:val="single" w:sz="2" w:space="0" w:color="000001"/>
-              <w:left w:val="single" w:sz="2" w:space="0" w:color="000001"/>
-              <w:bottom w:val="single" w:sz="2" w:space="0" w:color="000001"/>
-            </w:tcBorders>
-            <w:shd w:val="clear" w:color="auto" w:fill="auto"/>
-            <w:tcMar>
-              <w:left w:w="51" w:type="dxa"/>
-            </w:tcMar>
-          </w:tcPr>
-          <w:p>
-            <w:pPr>
-              <w:pStyle w:val="TableContents"/>
-            </w:pPr>
-            <w:r>
-              <w:t>GitHub account:</w:t>
-            </w:r>
-          </w:p>
-        </w:tc>
-        <w:tc>
-          <w:tcPr>
-            <w:tcW w:w="3213" w:type="dxa"/>
-            <w:tcBorders>
-              <w:top w:val="single" w:sz="2" w:space="0" w:color="000001"/>
-              <w:left w:val="single" w:sz="2" w:space="0" w:color="000001"/>
-              <w:bottom w:val="single" w:sz="2" w:space="0" w:color="000001"/>
-              <w:right w:val="single" w:sz="2" w:space="0" w:color="000001"/>
-            </w:tcBorders>
-            <w:shd w:val="clear" w:color="auto" w:fill="auto"/>
-            <w:tcMar>
-              <w:left w:w="51" w:type="dxa"/>
-            </w:tcMar>
-          </w:tcPr>
-          <w:p>
-            <w:pPr>
-              <w:pStyle w:val="TableContents"/>
-            </w:pPr>
-            <w:hyperlink r:id="rId5" w:history="1">
-              <w:r>
-                <w:rPr>
-                  <w:rStyle w:val="Hyperlink"/>
-                </w:rPr>
-                <w:t>https://github.com/SoniaRuiz</w:t>
-              </w:r>
-            </w:hyperlink>
-          </w:p>
-        </w:tc>
-      </w:tr>
-      <w:tr>
-        <w:tc>
-          <w:tcPr>
-            <w:tcW w:w="3212" w:type="dxa"/>
-            <w:tcBorders>
-              <w:top w:val="single" w:sz="2" w:space="0" w:color="000001"/>
-              <w:left w:val="single" w:sz="2" w:space="0" w:color="000001"/>
-              <w:bottom w:val="single" w:sz="2" w:space="0" w:color="000001"/>
-            </w:tcBorders>
-            <w:shd w:val="clear" w:color="auto" w:fill="auto"/>
-            <w:tcMar>
-              <w:left w:w="51" w:type="dxa"/>
-            </w:tcMar>
-          </w:tcPr>
-          <w:p>
-            <w:pPr>
-              <w:pStyle w:val="TableContents"/>
-            </w:pPr>
-            <w:r>
-              <w:t>V</w:t>
-            </w:r>
-          </w:p>
-        </w:tc>
-        <w:tc>
-          <w:tcPr>
-            <w:tcW w:w="3213" w:type="dxa"/>
-            <w:tcBorders>
-              <w:top w:val="single" w:sz="2" w:space="0" w:color="000001"/>
-              <w:left w:val="single" w:sz="2" w:space="0" w:color="000001"/>
-              <w:bottom w:val="single" w:sz="2" w:space="0" w:color="000001"/>
-            </w:tcBorders>
-            <w:shd w:val="clear" w:color="auto" w:fill="auto"/>
-            <w:tcMar>
-              <w:left w:w="51" w:type="dxa"/>
-            </w:tcMar>
-          </w:tcPr>
-          <w:p>
-            <w:pPr>
-              <w:pStyle w:val="TableContents"/>
-            </w:pPr>
-            <w:r>
-              <w:t>Research profile:</w:t>
-            </w:r>
-          </w:p>
-        </w:tc>
-        <w:tc>
-          <w:tcPr>
-            <w:tcW w:w="3213" w:type="dxa"/>
-            <w:tcBorders>
-              <w:top w:val="single" w:sz="2" w:space="0" w:color="000001"/>
-              <w:left w:val="single" w:sz="2" w:space="0" w:color="000001"/>
-              <w:bottom w:val="single" w:sz="2" w:space="0" w:color="000001"/>
-              <w:right w:val="single" w:sz="2" w:space="0" w:color="000001"/>
-            </w:tcBorders>
-            <w:shd w:val="clear" w:color="auto" w:fill="auto"/>
-            <w:tcMar>
-              <w:left w:w="51" w:type="dxa"/>
-            </w:tcMar>
-          </w:tcPr>
-          <w:p>
-            <w:pPr>
-              <w:pStyle w:val="TableContents"/>
-            </w:pPr>
-            <w:hyperlink r:id="rId6" w:history="1">
-              <w:r>
-                <w:rPr>
-                  <w:rStyle w:val="Hyperlink"/>
-                </w:rPr>
-                <w:t>https://www.researchgate.net/profile/Sonia_Garcia_Ruiz</w:t>
-              </w:r>
-            </w:hyperlink>
           </w:p>
         </w:tc>
       </w:tr>
@@ -504,7 +269,7 @@
     </w:p>
     <w:tbl>
       <w:tblPr>
-        <w:tblW w:w="9638" w:type="dxa"/>
+        <w:tblW w:w="9619" w:type="dxa"/>
         <w:tblInd w:w="53" w:type="dxa"/>
         <w:tblBorders>
           <w:top w:val="single" w:sz="2" w:space="0" w:color="000001"/>
@@ -521,36 +286,16 @@
         <w:tblLook w:val="0000" w:firstRow="0" w:lastRow="0" w:firstColumn="0" w:lastColumn="0" w:noHBand="0" w:noVBand="0"/>
       </w:tblPr>
       <w:tblGrid>
-        <w:gridCol w:w="1929"/>
-        <w:gridCol w:w="2126"/>
-        <w:gridCol w:w="5583"/>
+        <w:gridCol w:w="4255"/>
+        <w:gridCol w:w="5364"/>
       </w:tblGrid>
       <w:tr>
+        <w:trPr>
+          <w:trHeight w:val="248"/>
+        </w:trPr>
         <w:tc>
           <w:tcPr>
-            <w:tcW w:w="1929" w:type="dxa"/>
-            <w:tcBorders>
-              <w:top w:val="single" w:sz="2" w:space="0" w:color="000001"/>
-              <w:left w:val="single" w:sz="2" w:space="0" w:color="000001"/>
-              <w:bottom w:val="single" w:sz="2" w:space="0" w:color="000001"/>
-            </w:tcBorders>
-            <w:shd w:val="clear" w:color="auto" w:fill="auto"/>
-            <w:tcMar>
-              <w:left w:w="51" w:type="dxa"/>
-            </w:tcMar>
-          </w:tcPr>
-          <w:p>
-            <w:pPr>
-              <w:pStyle w:val="TableContents"/>
-            </w:pPr>
-            <w:r>
-              <w:t>II</w:t>
-            </w:r>
-          </w:p>
-        </w:tc>
-        <w:tc>
-          <w:tcPr>
-            <w:tcW w:w="2126" w:type="dxa"/>
+            <w:tcW w:w="4255" w:type="dxa"/>
             <w:tcBorders>
               <w:top w:val="single" w:sz="2" w:space="0" w:color="000001"/>
               <w:left w:val="single" w:sz="2" w:space="0" w:color="000001"/>
@@ -572,7 +317,7 @@
         </w:tc>
         <w:tc>
           <w:tcPr>
-            <w:tcW w:w="5583" w:type="dxa"/>
+            <w:tcW w:w="5364" w:type="dxa"/>
             <w:tcBorders>
               <w:top w:val="single" w:sz="2" w:space="0" w:color="000001"/>
               <w:left w:val="single" w:sz="2" w:space="0" w:color="000001"/>
@@ -588,14 +333,100 @@
             <w:pPr>
               <w:pStyle w:val="TableContents"/>
             </w:pPr>
-            <w:hyperlink r:id="rId7" w:history="1">
-              <w:r>
-                <w:rPr>
-                  <w:rStyle w:val="Hyperlink"/>
-                </w:rPr>
-                <w:t>s.ruiz@ucl.ac.uk</w:t>
-              </w:r>
-            </w:hyperlink>
+          </w:p>
+        </w:tc>
+      </w:tr>
+      <w:tr>
+        <w:trPr>
+          <w:trHeight w:val="248"/>
+        </w:trPr>
+        <w:tc>
+          <w:tcPr>
+            <w:tcW w:w="4255" w:type="dxa"/>
+            <w:tcBorders>
+              <w:top w:val="single" w:sz="2" w:space="0" w:color="000001"/>
+              <w:left w:val="single" w:sz="2" w:space="0" w:color="000001"/>
+              <w:bottom w:val="single" w:sz="2" w:space="0" w:color="000001"/>
+            </w:tcBorders>
+            <w:shd w:val="clear" w:color="auto" w:fill="auto"/>
+            <w:tcMar>
+              <w:left w:w="51" w:type="dxa"/>
+            </w:tcMar>
+          </w:tcPr>
+          <w:p>
+            <w:pPr>
+              <w:pStyle w:val="TableContents"/>
+            </w:pPr>
+            <w:r>
+              <w:t>GitHub</w:t>
+            </w:r>
+          </w:p>
+        </w:tc>
+        <w:tc>
+          <w:tcPr>
+            <w:tcW w:w="5364" w:type="dxa"/>
+            <w:tcBorders>
+              <w:top w:val="single" w:sz="2" w:space="0" w:color="000001"/>
+              <w:left w:val="single" w:sz="2" w:space="0" w:color="000001"/>
+              <w:bottom w:val="single" w:sz="2" w:space="0" w:color="000001"/>
+              <w:right w:val="single" w:sz="2" w:space="0" w:color="000001"/>
+            </w:tcBorders>
+            <w:shd w:val="clear" w:color="auto" w:fill="auto"/>
+            <w:tcMar>
+              <w:left w:w="51" w:type="dxa"/>
+            </w:tcMar>
+          </w:tcPr>
+          <w:p>
+            <w:pPr>
+              <w:pStyle w:val="TableContents"/>
+            </w:pPr>
+          </w:p>
+        </w:tc>
+      </w:tr>
+      <w:tr>
+        <w:trPr>
+          <w:trHeight w:val="248"/>
+        </w:trPr>
+        <w:tc>
+          <w:tcPr>
+            <w:tcW w:w="4255" w:type="dxa"/>
+            <w:tcBorders>
+              <w:top w:val="single" w:sz="2" w:space="0" w:color="000001"/>
+              <w:left w:val="single" w:sz="2" w:space="0" w:color="000001"/>
+              <w:bottom w:val="single" w:sz="2" w:space="0" w:color="000001"/>
+            </w:tcBorders>
+            <w:shd w:val="clear" w:color="auto" w:fill="auto"/>
+            <w:tcMar>
+              <w:left w:w="51" w:type="dxa"/>
+            </w:tcMar>
+          </w:tcPr>
+          <w:p>
+            <w:pPr>
+              <w:pStyle w:val="TableContents"/>
+            </w:pPr>
+            <w:r>
+              <w:t>ResearchGate</w:t>
+            </w:r>
+          </w:p>
+        </w:tc>
+        <w:tc>
+          <w:tcPr>
+            <w:tcW w:w="5364" w:type="dxa"/>
+            <w:tcBorders>
+              <w:top w:val="single" w:sz="2" w:space="0" w:color="000001"/>
+              <w:left w:val="single" w:sz="2" w:space="0" w:color="000001"/>
+              <w:bottom w:val="single" w:sz="2" w:space="0" w:color="000001"/>
+              <w:right w:val="single" w:sz="2" w:space="0" w:color="000001"/>
+            </w:tcBorders>
+            <w:shd w:val="clear" w:color="auto" w:fill="auto"/>
+            <w:tcMar>
+              <w:left w:w="51" w:type="dxa"/>
+            </w:tcMar>
+          </w:tcPr>
+          <w:p>
+            <w:pPr>
+              <w:pStyle w:val="TableContents"/>
+            </w:pPr>
           </w:p>
         </w:tc>
       </w:tr>
@@ -651,20 +482,13 @@
           </w:tcPr>
           <w:p>
             <w:pPr>
+              <w:pStyle w:val="TableContents"/>
               <w:rPr>
                 <w:rFonts w:ascii="Times New Roman" w:hAnsi="Times New Roman" w:cs="Times New Roman"/>
                 <w:color w:val="333333"/>
                 <w:shd w:val="clear" w:color="auto" w:fill="FFFFFF"/>
               </w:rPr>
             </w:pPr>
-            <w:r>
-              <w:t xml:space="preserve">RNA Splicing, </w:t>
-            </w:r>
-            <w:bookmarkStart w:id="0" w:name="_GoBack"/>
-            <w:bookmarkEnd w:id="0"/>
-            <w:r>
-              <w:t>Web Development; Artificial Intelligence; Machine Learning, Software Development; Transcriptomics.</w:t>
-            </w:r>
           </w:p>
         </w:tc>
       </w:tr>
@@ -719,114 +543,20 @@
             </w:tcMar>
           </w:tcPr>
           <w:p>
-            <w:r>
-              <w:t xml:space="preserve">Sonia is a </w:t>
-            </w:r>
-            <w:r>
-              <w:t xml:space="preserve">PhD student and </w:t>
-            </w:r>
-            <w:r>
-              <w:t xml:space="preserve">software developer at </w:t>
-            </w:r>
-            <w:r>
-              <w:t xml:space="preserve">UCL. </w:t>
-            </w:r>
-            <w:r>
-              <w:t>She</w:t>
-            </w:r>
-            <w:r>
-              <w:t xml:space="preserve"> </w:t>
-            </w:r>
-            <w:r>
-              <w:t xml:space="preserve">completed her Bachelor’s </w:t>
-            </w:r>
-            <w:r>
-              <w:t xml:space="preserve">in Computer Science at the University of Miguel Hernández </w:t>
-            </w:r>
-            <w:r>
-              <w:t xml:space="preserve">(Spain) </w:t>
-            </w:r>
-            <w:r>
-              <w:t>in 2014</w:t>
-            </w:r>
-            <w:r>
-              <w:t xml:space="preserve">. </w:t>
-            </w:r>
-            <w:r>
-              <w:t xml:space="preserve">After that, </w:t>
-            </w:r>
-            <w:r>
-              <w:t xml:space="preserve">she </w:t>
-            </w:r>
-            <w:r>
-              <w:t xml:space="preserve">accumulated 2 years of </w:t>
-            </w:r>
-            <w:r>
-              <w:t xml:space="preserve">experience as a </w:t>
-            </w:r>
-            <w:r>
-              <w:t xml:space="preserve">software and </w:t>
-            </w:r>
-            <w:r>
-              <w:t xml:space="preserve">web developer, working with clients such as Microsoft and Deloitte. </w:t>
-            </w:r>
-            <w:r>
-              <w:t>Nevertheless, in 2017 she decided to return to university and</w:t>
-            </w:r>
-            <w:r>
-              <w:t xml:space="preserve"> </w:t>
-            </w:r>
-            <w:r>
-              <w:t xml:space="preserve">completed her </w:t>
-            </w:r>
-            <w:r>
-              <w:t>master’s</w:t>
-            </w:r>
-            <w:r>
-              <w:t xml:space="preserve"> degree in </w:t>
-            </w:r>
-            <w:r>
-              <w:t>Artificial Intelligence</w:t>
-            </w:r>
-            <w:r>
-              <w:t xml:space="preserve"> at </w:t>
-            </w:r>
-            <w:r>
-              <w:t xml:space="preserve">the </w:t>
-            </w:r>
-            <w:r>
-              <w:t>University of Murcia in 2018</w:t>
-            </w:r>
-            <w:r>
-              <w:t>. In the Ryten lab,</w:t>
-            </w:r>
-            <w:r>
-              <w:t xml:space="preserve"> she is focused on finding the mechanisms underlying the alternative splicing in human cells. Additionally, she</w:t>
-            </w:r>
-            <w:r>
-              <w:t xml:space="preserve"> uses her knowledge of web development to help build </w:t>
-            </w:r>
-            <w:r>
-              <w:t xml:space="preserve">analysis and visualisation </w:t>
-            </w:r>
-            <w:r>
-              <w:t xml:space="preserve">tools </w:t>
-            </w:r>
-            <w:r>
-              <w:t>for easier data interpretation.</w:t>
-            </w:r>
-            <w:r>
-              <w:t xml:space="preserve"> For further details, please visit our Tools section.</w:t>
-            </w:r>
+            <w:pPr>
+              <w:pStyle w:val="TableContents"/>
+            </w:pPr>
           </w:p>
         </w:tc>
       </w:tr>
     </w:tbl>
     <w:p/>
-    <w:p/>
     <w:p>
       <w:r>
-        <w:t>SECTION G</w:t>
+        <w:t xml:space="preserve">SECTION </w:t>
+      </w:r>
+      <w:r>
+        <w:t>E</w:t>
       </w:r>
     </w:p>
     <w:p>
@@ -837,7 +567,7 @@
         <w:t>hotograph</w:t>
       </w:r>
       <w:r>
-        <w:t xml:space="preserve"> from your childhood</w:t>
+        <w:t xml:space="preserve"> as a child</w:t>
       </w:r>
       <w:r>
         <w:t>:</w:t>
@@ -861,7 +591,7 @@
 </file>
 
 <file path=word/styles.xml><?xml version="1.0" encoding="utf-8"?>
-<w:styles xmlns:mc="http://schemas.openxmlformats.org/markup-compatibility/2006" xmlns:r="http://schemas.openxmlformats.org/officeDocument/2006/relationships" xmlns:w="http://schemas.openxmlformats.org/wordprocessingml/2006/main" xmlns:w14="http://schemas.microsoft.com/office/word/2010/wordml" xmlns:w15="http://schemas.microsoft.com/office/word/2012/wordml" xmlns:w16cid="http://schemas.microsoft.com/office/word/2016/wordml/cid" xmlns:w16se="http://schemas.microsoft.com/office/word/2015/wordml/symex" mc:Ignorable="w14 w15 w16se w16cid">
+<w:styles xmlns:mc="http://schemas.openxmlformats.org/markup-compatibility/2006" xmlns:r="http://schemas.openxmlformats.org/officeDocument/2006/relationships" xmlns:w="http://schemas.openxmlformats.org/wordprocessingml/2006/main" xmlns:w14="http://schemas.microsoft.com/office/word/2010/wordml" xmlns:w15="http://schemas.microsoft.com/office/word/2012/wordml" xmlns:w16cex="http://schemas.microsoft.com/office/word/2018/wordml/cex" xmlns:w16cid="http://schemas.microsoft.com/office/word/2016/wordml/cid" xmlns:w16="http://schemas.microsoft.com/office/word/2018/wordml" xmlns:w16se="http://schemas.microsoft.com/office/word/2015/wordml/symex" mc:Ignorable="w14 w15 w16se w16cid w16 w16cex">
   <w:docDefaults>
     <w:rPrDefault>
       <w:rPr>
@@ -872,7 +602,7 @@
     </w:rPrDefault>
     <w:pPrDefault/>
   </w:docDefaults>
-  <w:latentStyles w:defLockedState="0" w:defUIPriority="99" w:defSemiHidden="0" w:defUnhideWhenUsed="0" w:defQFormat="0" w:count="377">
+  <w:latentStyles w:defLockedState="0" w:defUIPriority="99" w:defSemiHidden="0" w:defUnhideWhenUsed="0" w:defQFormat="0" w:count="376">
     <w:lsdException w:name="Normal" w:uiPriority="0" w:qFormat="1"/>
     <w:lsdException w:name="heading 1" w:uiPriority="9" w:qFormat="1"/>
     <w:lsdException w:name="heading 2" w:semiHidden="1" w:uiPriority="9" w:unhideWhenUsed="1" w:qFormat="1"/>
@@ -1249,7 +979,6 @@
     <w:lsdException w:name="Hashtag" w:semiHidden="1" w:unhideWhenUsed="1"/>
     <w:lsdException w:name="Unresolved Mention" w:semiHidden="1" w:unhideWhenUsed="1"/>
     <w:lsdException w:name="Smart Link" w:semiHidden="1" w:unhideWhenUsed="1"/>
-    <w:lsdException w:name="Smart Link Error" w:semiHidden="1" w:unhideWhenUsed="1"/>
   </w:latentStyles>
   <w:style w:type="paragraph" w:default="1" w:styleId="Normal">
     <w:name w:val="Normal"/>
@@ -1353,6 +1082,18 @@
     <w:rPr>
       <w:color w:val="0563C1" w:themeColor="hyperlink"/>
       <w:u w:val="single"/>
+    </w:rPr>
+  </w:style>
+  <w:style w:type="character" w:styleId="UnresolvedMention">
+    <w:name w:val="Unresolved Mention"/>
+    <w:basedOn w:val="DefaultParagraphFont"/>
+    <w:uiPriority w:val="99"/>
+    <w:semiHidden/>
+    <w:unhideWhenUsed/>
+    <w:rsid w:val="009F7832"/>
+    <w:rPr>
+      <w:color w:val="605E5C"/>
+      <w:shd w:val="clear" w:color="auto" w:fill="E1DFDD"/>
     </w:rPr>
   </w:style>
 </w:styles>
@@ -1657,10 +1398,254 @@
 <b:Sources xmlns:b="http://schemas.openxmlformats.org/officeDocument/2006/bibliography" xmlns="http://schemas.openxmlformats.org/officeDocument/2006/bibliography" SelectedStyle="\APASixthEditionOfficeOnline.xsl" StyleName="APA" Version="6"/>
 </file>
 
+<file path=customXml/item2.xml><?xml version="1.0" encoding="utf-8"?>
+<ct:contentTypeSchema xmlns:ct="http://schemas.microsoft.com/office/2006/metadata/contentType" xmlns:ma="http://schemas.microsoft.com/office/2006/metadata/properties/metaAttributes" ct:_="" ma:_="" ma:contentTypeName="Document" ma:contentTypeID="0x010100968689E82B74444DB582D5CD0E6E78A3" ma:contentTypeVersion="12" ma:contentTypeDescription="Create a new document." ma:contentTypeScope="" ma:versionID="b9b5347bc4b2507945c090eb1b433936">
+  <xsd:schema xmlns:xsd="http://www.w3.org/2001/XMLSchema" xmlns:xs="http://www.w3.org/2001/XMLSchema" xmlns:p="http://schemas.microsoft.com/office/2006/metadata/properties" xmlns:ns2="0788bbe3-ac84-4e3f-bf9c-296fd73c9578" xmlns:ns3="66a35b2d-a86f-452f-81e8-f3de8ee3bc12" targetNamespace="http://schemas.microsoft.com/office/2006/metadata/properties" ma:root="true" ma:fieldsID="0e38321f95d478c167a1d2537b7fcc12" ns2:_="" ns3:_="">
+    <xsd:import namespace="0788bbe3-ac84-4e3f-bf9c-296fd73c9578"/>
+    <xsd:import namespace="66a35b2d-a86f-452f-81e8-f3de8ee3bc12"/>
+    <xsd:element name="properties">
+      <xsd:complexType>
+        <xsd:sequence>
+          <xsd:element name="documentManagement">
+            <xsd:complexType>
+              <xsd:all>
+                <xsd:element ref="ns2:MediaServiceMetadata" minOccurs="0"/>
+                <xsd:element ref="ns2:MediaServiceFastMetadata" minOccurs="0"/>
+                <xsd:element ref="ns2:MediaServiceDateTaken" minOccurs="0"/>
+                <xsd:element ref="ns2:MediaServiceLocation" minOccurs="0"/>
+                <xsd:element ref="ns2:MediaServiceGenerationTime" minOccurs="0"/>
+                <xsd:element ref="ns2:MediaServiceEventHashCode" minOccurs="0"/>
+                <xsd:element ref="ns2:MediaServiceAutoTags" minOccurs="0"/>
+                <xsd:element ref="ns2:MediaServiceOCR" minOccurs="0"/>
+                <xsd:element ref="ns2:MediaServiceAutoKeyPoints" minOccurs="0"/>
+                <xsd:element ref="ns2:MediaServiceKeyPoints" minOccurs="0"/>
+                <xsd:element ref="ns3:SharedWithUsers" minOccurs="0"/>
+                <xsd:element ref="ns3:SharedWithDetails" minOccurs="0"/>
+              </xsd:all>
+            </xsd:complexType>
+          </xsd:element>
+        </xsd:sequence>
+      </xsd:complexType>
+    </xsd:element>
+  </xsd:schema>
+  <xsd:schema xmlns:xsd="http://www.w3.org/2001/XMLSchema" xmlns:xs="http://www.w3.org/2001/XMLSchema" xmlns:dms="http://schemas.microsoft.com/office/2006/documentManagement/types" xmlns:pc="http://schemas.microsoft.com/office/infopath/2007/PartnerControls" targetNamespace="0788bbe3-ac84-4e3f-bf9c-296fd73c9578" elementFormDefault="qualified">
+    <xsd:import namespace="http://schemas.microsoft.com/office/2006/documentManagement/types"/>
+    <xsd:import namespace="http://schemas.microsoft.com/office/infopath/2007/PartnerControls"/>
+    <xsd:element name="MediaServiceMetadata" ma:index="8" nillable="true" ma:displayName="MediaServiceMetadata" ma:hidden="true" ma:internalName="MediaServiceMetadata" ma:readOnly="true">
+      <xsd:simpleType>
+        <xsd:restriction base="dms:Note"/>
+      </xsd:simpleType>
+    </xsd:element>
+    <xsd:element name="MediaServiceFastMetadata" ma:index="9" nillable="true" ma:displayName="MediaServiceFastMetadata" ma:hidden="true" ma:internalName="MediaServiceFastMetadata" ma:readOnly="true">
+      <xsd:simpleType>
+        <xsd:restriction base="dms:Note"/>
+      </xsd:simpleType>
+    </xsd:element>
+    <xsd:element name="MediaServiceDateTaken" ma:index="10" nillable="true" ma:displayName="MediaServiceDateTaken" ma:hidden="true" ma:internalName="MediaServiceDateTaken" ma:readOnly="true">
+      <xsd:simpleType>
+        <xsd:restriction base="dms:Text"/>
+      </xsd:simpleType>
+    </xsd:element>
+    <xsd:element name="MediaServiceLocation" ma:index="11" nillable="true" ma:displayName="Location" ma:internalName="MediaServiceLocation" ma:readOnly="true">
+      <xsd:simpleType>
+        <xsd:restriction base="dms:Text"/>
+      </xsd:simpleType>
+    </xsd:element>
+    <xsd:element name="MediaServiceGenerationTime" ma:index="12" nillable="true" ma:displayName="MediaServiceGenerationTime" ma:hidden="true" ma:internalName="MediaServiceGenerationTime" ma:readOnly="true">
+      <xsd:simpleType>
+        <xsd:restriction base="dms:Text"/>
+      </xsd:simpleType>
+    </xsd:element>
+    <xsd:element name="MediaServiceEventHashCode" ma:index="13" nillable="true" ma:displayName="MediaServiceEventHashCode" ma:hidden="true" ma:internalName="MediaServiceEventHashCode" ma:readOnly="true">
+      <xsd:simpleType>
+        <xsd:restriction base="dms:Text"/>
+      </xsd:simpleType>
+    </xsd:element>
+    <xsd:element name="MediaServiceAutoTags" ma:index="14" nillable="true" ma:displayName="Tags" ma:internalName="MediaServiceAutoTags" ma:readOnly="true">
+      <xsd:simpleType>
+        <xsd:restriction base="dms:Text"/>
+      </xsd:simpleType>
+    </xsd:element>
+    <xsd:element name="MediaServiceOCR" ma:index="15" nillable="true" ma:displayName="Extracted Text" ma:internalName="MediaServiceOCR" ma:readOnly="true">
+      <xsd:simpleType>
+        <xsd:restriction base="dms:Note">
+          <xsd:maxLength value="255"/>
+        </xsd:restriction>
+      </xsd:simpleType>
+    </xsd:element>
+    <xsd:element name="MediaServiceAutoKeyPoints" ma:index="16" nillable="true" ma:displayName="MediaServiceAutoKeyPoints" ma:hidden="true" ma:internalName="MediaServiceAutoKeyPoints" ma:readOnly="true">
+      <xsd:simpleType>
+        <xsd:restriction base="dms:Note"/>
+      </xsd:simpleType>
+    </xsd:element>
+    <xsd:element name="MediaServiceKeyPoints" ma:index="17" nillable="true" ma:displayName="KeyPoints" ma:internalName="MediaServiceKeyPoints" ma:readOnly="true">
+      <xsd:simpleType>
+        <xsd:restriction base="dms:Note">
+          <xsd:maxLength value="255"/>
+        </xsd:restriction>
+      </xsd:simpleType>
+    </xsd:element>
+  </xsd:schema>
+  <xsd:schema xmlns:xsd="http://www.w3.org/2001/XMLSchema" xmlns:xs="http://www.w3.org/2001/XMLSchema" xmlns:dms="http://schemas.microsoft.com/office/2006/documentManagement/types" xmlns:pc="http://schemas.microsoft.com/office/infopath/2007/PartnerControls" targetNamespace="66a35b2d-a86f-452f-81e8-f3de8ee3bc12" elementFormDefault="qualified">
+    <xsd:import namespace="http://schemas.microsoft.com/office/2006/documentManagement/types"/>
+    <xsd:import namespace="http://schemas.microsoft.com/office/infopath/2007/PartnerControls"/>
+    <xsd:element name="SharedWithUsers" ma:index="18" nillable="true" ma:displayName="Shared With" ma:internalName="SharedWithUsers" ma:readOnly="true">
+      <xsd:complexType>
+        <xsd:complexContent>
+          <xsd:extension base="dms:UserMulti">
+            <xsd:sequence>
+              <xsd:element name="UserInfo" minOccurs="0" maxOccurs="unbounded">
+                <xsd:complexType>
+                  <xsd:sequence>
+                    <xsd:element name="DisplayName" type="xsd:string" minOccurs="0"/>
+                    <xsd:element name="AccountId" type="dms:UserId" minOccurs="0" nillable="true"/>
+                    <xsd:element name="AccountType" type="xsd:string" minOccurs="0"/>
+                  </xsd:sequence>
+                </xsd:complexType>
+              </xsd:element>
+            </xsd:sequence>
+          </xsd:extension>
+        </xsd:complexContent>
+      </xsd:complexType>
+    </xsd:element>
+    <xsd:element name="SharedWithDetails" ma:index="19" nillable="true" ma:displayName="Shared With Details" ma:internalName="SharedWithDetails" ma:readOnly="true">
+      <xsd:simpleType>
+        <xsd:restriction base="dms:Note">
+          <xsd:maxLength value="255"/>
+        </xsd:restriction>
+      </xsd:simpleType>
+    </xsd:element>
+  </xsd:schema>
+  <xsd:schema xmlns="http://schemas.openxmlformats.org/package/2006/metadata/core-properties" xmlns:xsd="http://www.w3.org/2001/XMLSchema" xmlns:xsi="http://www.w3.org/2001/XMLSchema-instance" xmlns:dc="http://purl.org/dc/elements/1.1/" xmlns:dcterms="http://purl.org/dc/terms/" xmlns:odoc="http://schemas.microsoft.com/internal/obd" targetNamespace="http://schemas.openxmlformats.org/package/2006/metadata/core-properties" elementFormDefault="qualified" attributeFormDefault="unqualified" blockDefault="#all">
+    <xsd:import namespace="http://purl.org/dc/elements/1.1/" schemaLocation="http://dublincore.org/schemas/xmls/qdc/2003/04/02/dc.xsd"/>
+    <xsd:import namespace="http://purl.org/dc/terms/" schemaLocation="http://dublincore.org/schemas/xmls/qdc/2003/04/02/dcterms.xsd"/>
+    <xsd:element name="coreProperties" type="CT_coreProperties"/>
+    <xsd:complexType name="CT_coreProperties">
+      <xsd:all>
+        <xsd:element ref="dc:creator" minOccurs="0" maxOccurs="1"/>
+        <xsd:element ref="dcterms:created" minOccurs="0" maxOccurs="1"/>
+        <xsd:element ref="dc:identifier" minOccurs="0" maxOccurs="1"/>
+        <xsd:element name="contentType" minOccurs="0" maxOccurs="1" type="xsd:string" ma:index="0" ma:displayName="Content Type"/>
+        <xsd:element ref="dc:title" minOccurs="0" maxOccurs="1" ma:index="4" ma:displayName="Title"/>
+        <xsd:element ref="dc:subject" minOccurs="0" maxOccurs="1"/>
+        <xsd:element ref="dc:description" minOccurs="0" maxOccurs="1"/>
+        <xsd:element name="keywords" minOccurs="0" maxOccurs="1" type="xsd:string"/>
+        <xsd:element ref="dc:language" minOccurs="0" maxOccurs="1"/>
+        <xsd:element name="category" minOccurs="0" maxOccurs="1" type="xsd:string"/>
+        <xsd:element name="version" minOccurs="0" maxOccurs="1" type="xsd:string"/>
+        <xsd:element name="revision" minOccurs="0" maxOccurs="1" type="xsd:string">
+          <xsd:annotation>
+            <xsd:documentation>
+                        This value indicates the number of saves or revisions. The application is responsible for updating this value after each revision.
+                    </xsd:documentation>
+          </xsd:annotation>
+        </xsd:element>
+        <xsd:element name="lastModifiedBy" minOccurs="0" maxOccurs="1" type="xsd:string"/>
+        <xsd:element ref="dcterms:modified" minOccurs="0" maxOccurs="1"/>
+        <xsd:element name="contentStatus" minOccurs="0" maxOccurs="1" type="xsd:string"/>
+      </xsd:all>
+    </xsd:complexType>
+  </xsd:schema>
+  <xs:schema xmlns:pc="http://schemas.microsoft.com/office/infopath/2007/PartnerControls" xmlns:xs="http://www.w3.org/2001/XMLSchema" targetNamespace="http://schemas.microsoft.com/office/infopath/2007/PartnerControls" elementFormDefault="qualified" attributeFormDefault="unqualified">
+    <xs:element name="Person">
+      <xs:complexType>
+        <xs:sequence>
+          <xs:element ref="pc:DisplayName" minOccurs="0"/>
+          <xs:element ref="pc:AccountId" minOccurs="0"/>
+          <xs:element ref="pc:AccountType" minOccurs="0"/>
+        </xs:sequence>
+      </xs:complexType>
+    </xs:element>
+    <xs:element name="DisplayName" type="xs:string"/>
+    <xs:element name="AccountId" type="xs:string"/>
+    <xs:element name="AccountType" type="xs:string"/>
+    <xs:element name="BDCAssociatedEntity">
+      <xs:complexType>
+        <xs:sequence>
+          <xs:element ref="pc:BDCEntity" minOccurs="0" maxOccurs="unbounded"/>
+        </xs:sequence>
+        <xs:attribute ref="pc:EntityNamespace"/>
+        <xs:attribute ref="pc:EntityName"/>
+        <xs:attribute ref="pc:SystemInstanceName"/>
+        <xs:attribute ref="pc:AssociationName"/>
+      </xs:complexType>
+    </xs:element>
+    <xs:attribute name="EntityNamespace" type="xs:string"/>
+    <xs:attribute name="EntityName" type="xs:string"/>
+    <xs:attribute name="SystemInstanceName" type="xs:string"/>
+    <xs:attribute name="AssociationName" type="xs:string"/>
+    <xs:element name="BDCEntity">
+      <xs:complexType>
+        <xs:sequence>
+          <xs:element ref="pc:EntityDisplayName" minOccurs="0"/>
+          <xs:element ref="pc:EntityInstanceReference" minOccurs="0"/>
+          <xs:element ref="pc:EntityId1" minOccurs="0"/>
+          <xs:element ref="pc:EntityId2" minOccurs="0"/>
+          <xs:element ref="pc:EntityId3" minOccurs="0"/>
+          <xs:element ref="pc:EntityId4" minOccurs="0"/>
+          <xs:element ref="pc:EntityId5" minOccurs="0"/>
+        </xs:sequence>
+      </xs:complexType>
+    </xs:element>
+    <xs:element name="EntityDisplayName" type="xs:string"/>
+    <xs:element name="EntityInstanceReference" type="xs:string"/>
+    <xs:element name="EntityId1" type="xs:string"/>
+    <xs:element name="EntityId2" type="xs:string"/>
+    <xs:element name="EntityId3" type="xs:string"/>
+    <xs:element name="EntityId4" type="xs:string"/>
+    <xs:element name="EntityId5" type="xs:string"/>
+    <xs:element name="Terms">
+      <xs:complexType>
+        <xs:sequence>
+          <xs:element ref="pc:TermInfo" minOccurs="0" maxOccurs="unbounded"/>
+        </xs:sequence>
+      </xs:complexType>
+    </xs:element>
+    <xs:element name="TermInfo">
+      <xs:complexType>
+        <xs:sequence>
+          <xs:element ref="pc:TermName" minOccurs="0"/>
+          <xs:element ref="pc:TermId" minOccurs="0"/>
+        </xs:sequence>
+      </xs:complexType>
+    </xs:element>
+    <xs:element name="TermName" type="xs:string"/>
+    <xs:element name="TermId" type="xs:string"/>
+  </xs:schema>
+</ct:contentTypeSchema>
+</file>
+
+<file path=customXml/item3.xml><?xml version="1.0" encoding="utf-8"?>
+<?mso-contentType ?>
+<FormTemplates xmlns="http://schemas.microsoft.com/sharepoint/v3/contenttype/forms">
+  <Display>DocumentLibraryForm</Display>
+  <Edit>DocumentLibraryForm</Edit>
+  <New>DocumentLibraryForm</New>
+</FormTemplates>
+</file>
+
+<file path=customXml/item4.xml><?xml version="1.0" encoding="utf-8"?>
+<p:properties xmlns:p="http://schemas.microsoft.com/office/2006/metadata/properties" xmlns:xsi="http://www.w3.org/2001/XMLSchema-instance" xmlns:pc="http://schemas.microsoft.com/office/infopath/2007/PartnerControls">
+  <documentManagement/>
+</p:properties>
+</file>
+
 <file path=customXml/itemProps1.xml><?xml version="1.0" encoding="utf-8"?>
-<ds:datastoreItem xmlns:ds="http://schemas.openxmlformats.org/officeDocument/2006/customXml" ds:itemID="{442E6751-EC6F-49FB-940A-9FEAC0672D8E}">
+<ds:datastoreItem xmlns:ds="http://schemas.openxmlformats.org/officeDocument/2006/customXml" ds:itemID="{7F541E68-0144-476B-8E6F-295B2EDCDBA5}">
   <ds:schemaRefs>
     <ds:schemaRef ds:uri="http://schemas.openxmlformats.org/officeDocument/2006/bibliography"/>
   </ds:schemaRefs>
 </ds:datastoreItem>
+</file>
+
+<file path=customXml/itemProps2.xml><?xml version="1.0" encoding="utf-8"?>
+<ds:datastoreItem xmlns:ds="http://schemas.openxmlformats.org/officeDocument/2006/customXml" ds:itemID="{E8C98EFE-221A-4F38-90BA-68A4DBA66D16}"/>
+</file>
+
+<file path=customXml/itemProps3.xml><?xml version="1.0" encoding="utf-8"?>
+<ds:datastoreItem xmlns:ds="http://schemas.openxmlformats.org/officeDocument/2006/customXml" ds:itemID="{60E4CCFD-0145-45C2-87E4-BA11172A6A29}"/>
+</file>
+
+<file path=customXml/itemProps4.xml><?xml version="1.0" encoding="utf-8"?>
+<ds:datastoreItem xmlns:ds="http://schemas.openxmlformats.org/officeDocument/2006/customXml" ds:itemID="{C269D610-A2F7-4851-9D11-6511B7D74C02}"/>
 </file>
</xml_diff>